<commit_message>
added lit review & started abstract
</commit_message>
<xml_diff>
--- a/07-reports/jhellewell_litreview.docx
+++ b/07-reports/jhellewell_litreview.docx
@@ -23,7 +23,513 @@
     <w:p>
       <w:pPr>
         <w:pStyle w:val="NoSpacing"/>
-      </w:pPr>
+        <w:rPr>
+          <w:b/>
+          <w:bCs/>
+        </w:rPr>
+      </w:pPr>
+      <w:r>
+        <w:rPr>
+          <w:b/>
+          <w:bCs/>
+        </w:rPr>
+        <w:t>Abstract</w:t>
+      </w:r>
+    </w:p>
+    <w:p>
+      <w:pPr>
+        <w:pStyle w:val="NoSpacing"/>
+      </w:pPr>
+      <w:r>
+        <w:t xml:space="preserve">In real-world engineering problems, design problems are often complex with components composed of intricate parts and features that define the functionality or aesthetics of the component. One of the </w:t>
+      </w:r>
+      <w:r>
+        <w:t xml:space="preserve">key driving concepts in </w:t>
+      </w:r>
+      <w:r>
+        <w:t xml:space="preserve">engineering innovation is design exploration and optimisation, referring to the ways in which potential designs are identified that result in the most optimal performance being realised in context of a performance </w:t>
+      </w:r>
+      <w:r>
+        <w:t xml:space="preserve">goal </w:t>
+      </w:r>
+      <w:r>
+        <w:t>or objective function.</w:t>
+      </w:r>
+      <w:r>
+        <w:t xml:space="preserve"> To determine this, and </w:t>
+      </w:r>
+      <w:r>
+        <w:t xml:space="preserve">as is </w:t>
+      </w:r>
+      <w:r>
+        <w:t>c</w:t>
+      </w:r>
+      <w:r>
+        <w:t>ommon in industry</w:t>
+      </w:r>
+      <w:r>
+        <w:t>,</w:t>
+      </w:r>
+      <w:r>
+        <w:t xml:space="preserve"> numerical tools such as Computational Fluid Dynamics (CFD) or Finite Element Analysis (FEA) </w:t>
+      </w:r>
+      <w:r>
+        <w:t xml:space="preserve">are used </w:t>
+      </w:r>
+      <w:r>
+        <w:t>to provide performance data associated with engineering designs (</w:t>
+      </w:r>
+      <w:proofErr w:type="spellStart"/>
+      <w:r>
+        <w:t>e.g</w:t>
+      </w:r>
+      <w:proofErr w:type="spellEnd"/>
+      <w:r>
+        <w:t xml:space="preserve"> lift performance for an </w:t>
+      </w:r>
+      <w:r>
+        <w:t>aerofoil</w:t>
+      </w:r>
+      <w:r>
+        <w:t xml:space="preserve"> or heat losses for a heat exchanger</w:t>
+      </w:r>
+      <w:r>
+        <w:t>).</w:t>
+      </w:r>
+      <w:r>
+        <w:t xml:space="preserve"> These tools are computationally expensive, and not suited to fast, iterative design exploration attribute</w:t>
+      </w:r>
+      <w:r>
+        <w:t>d</w:t>
+      </w:r>
+      <w:r>
+        <w:t xml:space="preserve"> to the computational cost of solving physical equations to provide numerical data.</w:t>
+      </w:r>
+      <w:r>
+        <w:t xml:space="preserve"> They are typically used towards the end of a design process, downstream of opportunities to iterate or change designs. </w:t>
+      </w:r>
+      <w:r>
+        <w:t xml:space="preserve"> This computational burden </w:t>
+      </w:r>
+      <w:r>
+        <w:t xml:space="preserve">generally </w:t>
+      </w:r>
+      <w:r>
+        <w:t xml:space="preserve">increases with added complexity </w:t>
+      </w:r>
+      <w:r>
+        <w:t>in</w:t>
+      </w:r>
+      <w:r>
+        <w:t xml:space="preserve"> the inputs, such a</w:t>
+      </w:r>
+      <w:r>
+        <w:t>s number of elements in unstructured meshes,</w:t>
+      </w:r>
+      <w:r>
+        <w:t xml:space="preserve"> point clouds or voxels. </w:t>
+      </w:r>
+      <w:r>
+        <w:t>In contrast</w:t>
+      </w:r>
+      <w:r>
+        <w:t xml:space="preserve">, </w:t>
+      </w:r>
+      <w:r>
+        <w:t xml:space="preserve">popular </w:t>
+      </w:r>
+      <w:r>
+        <w:t xml:space="preserve">optimisation methods rely on our ability to parameterise the problem in an efficient way. </w:t>
+      </w:r>
+      <w:r>
+        <w:t>While simpler shapes such as tubes</w:t>
+      </w:r>
+      <w:r>
+        <w:t>, or rings can be easily parametrised by properties such as their radius</w:t>
+      </w:r>
+      <w:r>
+        <w:t xml:space="preserve"> or</w:t>
+      </w:r>
+      <w:r>
+        <w:t xml:space="preserve"> thickness to enable a well-defined </w:t>
+      </w:r>
+      <w:r>
+        <w:t xml:space="preserve">set of search dimensions that </w:t>
+      </w:r>
+      <w:r>
+        <w:t>denote</w:t>
+      </w:r>
+      <w:r>
+        <w:t xml:space="preserve"> different design configurations, </w:t>
+      </w:r>
+      <w:r>
+        <w:t>more complex shapes such as turbine cooling channels</w:t>
+      </w:r>
+      <w:r>
+        <w:t>, or intricate heat exchange surfaces</w:t>
+      </w:r>
+      <w:r>
+        <w:t xml:space="preserve"> cannot be concisely described by a finite set of parameters</w:t>
+      </w:r>
+      <w:r>
+        <w:t xml:space="preserve"> and reside in high-dimensional geometry representations.</w:t>
+      </w:r>
+      <w:r>
+        <w:t xml:space="preserve"> As part of this research </w:t>
+      </w:r>
+      <w:r>
+        <w:t xml:space="preserve">by conducting a systematic literature review, we will investigate </w:t>
+      </w:r>
+      <w:r>
+        <w:t xml:space="preserve">approaches to representing high-dimensional engineering problems in a low-dimensional </w:t>
+      </w:r>
+      <w:r>
+        <w:t>space</w:t>
+      </w:r>
+      <w:r>
+        <w:t xml:space="preserve"> to overcome the curse of dimensionality</w:t>
+      </w:r>
+      <w:r>
+        <w:t xml:space="preserve"> </w:t>
+      </w:r>
+      <w:r>
+        <w:t>to</w:t>
+      </w:r>
+      <w:r>
+        <w:t xml:space="preserve"> </w:t>
+      </w:r>
+      <w:r>
+        <w:t>enable efficient design space exploration and optimisatio</w:t>
+      </w:r>
+      <w:r>
+        <w:t xml:space="preserve">n. Identified methods will be implemented and incorporated into a proof-of-principle geometric optimisation problem. The research will also explore the interpretability </w:t>
+      </w:r>
+      <w:r>
+        <w:t xml:space="preserve">and controllability of the </w:t>
+      </w:r>
+      <w:r>
+        <w:t>low-dimensional representatio</w:t>
+      </w:r>
+      <w:r>
+        <w:t>ns to enable targeted design modification and optimisation.</w:t>
+      </w:r>
+    </w:p>
+    <w:p>
+      <w:pPr>
+        <w:pStyle w:val="NoSpacing"/>
+      </w:pPr>
+    </w:p>
+    <w:p>
+      <w:pPr>
+        <w:pStyle w:val="NoSpacing"/>
+        <w:rPr>
+          <w:b/>
+          <w:bCs/>
+        </w:rPr>
+      </w:pPr>
+      <w:r>
+        <w:rPr>
+          <w:b/>
+          <w:bCs/>
+        </w:rPr>
+        <w:t>Introduction</w:t>
+      </w:r>
+    </w:p>
+    <w:p>
+      <w:pPr>
+        <w:pStyle w:val="NoSpacing"/>
+        <w:rPr>
+          <w:b/>
+          <w:bCs/>
+        </w:rPr>
+      </w:pPr>
+    </w:p>
+    <w:p>
+      <w:pPr>
+        <w:pStyle w:val="NoSpacing"/>
+        <w:rPr>
+          <w:b/>
+          <w:bCs/>
+        </w:rPr>
+      </w:pPr>
+    </w:p>
+    <w:p>
+      <w:pPr>
+        <w:pStyle w:val="NoSpacing"/>
+        <w:rPr>
+          <w:b/>
+          <w:bCs/>
+        </w:rPr>
+      </w:pPr>
+    </w:p>
+    <w:p>
+      <w:pPr>
+        <w:pStyle w:val="NoSpacing"/>
+        <w:rPr>
+          <w:b/>
+          <w:bCs/>
+        </w:rPr>
+      </w:pPr>
+      <w:r>
+        <w:rPr>
+          <w:b/>
+          <w:bCs/>
+        </w:rPr>
+        <w:t>Background</w:t>
+      </w:r>
+    </w:p>
+    <w:p>
+      <w:pPr>
+        <w:pStyle w:val="NoSpacing"/>
+      </w:pPr>
+      <w:r>
+        <w:t>Design Space Exploration</w:t>
+      </w:r>
+    </w:p>
+    <w:p>
+      <w:pPr>
+        <w:pStyle w:val="NoSpacing"/>
+      </w:pPr>
+    </w:p>
+    <w:p>
+      <w:pPr>
+        <w:pStyle w:val="NoSpacing"/>
+      </w:pPr>
+    </w:p>
+    <w:p>
+      <w:pPr>
+        <w:pStyle w:val="NoSpacing"/>
+      </w:pPr>
+      <w:r>
+        <w:t>Design Optimisation</w:t>
+      </w:r>
+    </w:p>
+    <w:p>
+      <w:pPr>
+        <w:pStyle w:val="NoSpacing"/>
+      </w:pPr>
+    </w:p>
+    <w:p>
+      <w:pPr>
+        <w:pStyle w:val="NoSpacing"/>
+        <w:rPr>
+          <w:b/>
+          <w:bCs/>
+        </w:rPr>
+      </w:pPr>
+    </w:p>
+    <w:p>
+      <w:pPr>
+        <w:pStyle w:val="NoSpacing"/>
+      </w:pPr>
+      <w:r>
+        <w:t>Geometry Representations</w:t>
+      </w:r>
+    </w:p>
+    <w:p>
+      <w:pPr>
+        <w:pStyle w:val="NoSpacing"/>
+      </w:pPr>
+    </w:p>
+    <w:p>
+      <w:pPr>
+        <w:pStyle w:val="NoSpacing"/>
+      </w:pPr>
+    </w:p>
+    <w:p>
+      <w:pPr>
+        <w:pStyle w:val="NoSpacing"/>
+        <w:rPr>
+          <w:b/>
+          <w:bCs/>
+        </w:rPr>
+      </w:pPr>
+      <w:r>
+        <w:rPr>
+          <w:b/>
+          <w:bCs/>
+        </w:rPr>
+        <w:lastRenderedPageBreak/>
+        <w:t>Methodology</w:t>
+      </w:r>
+    </w:p>
+    <w:p>
+      <w:pPr>
+        <w:pStyle w:val="NoSpacing"/>
+        <w:rPr>
+          <w:b/>
+          <w:bCs/>
+        </w:rPr>
+      </w:pPr>
+    </w:p>
+    <w:p>
+      <w:pPr>
+        <w:pStyle w:val="NoSpacing"/>
+        <w:rPr>
+          <w:b/>
+          <w:bCs/>
+        </w:rPr>
+      </w:pPr>
+    </w:p>
+    <w:p>
+      <w:pPr>
+        <w:pStyle w:val="NoSpacing"/>
+        <w:rPr>
+          <w:b/>
+          <w:bCs/>
+        </w:rPr>
+      </w:pPr>
+      <w:r>
+        <w:rPr>
+          <w:b/>
+          <w:bCs/>
+        </w:rPr>
+        <w:t>Discussions</w:t>
+      </w:r>
+    </w:p>
+    <w:p>
+      <w:pPr>
+        <w:pStyle w:val="NoSpacing"/>
+      </w:pPr>
+    </w:p>
+    <w:p>
+      <w:pPr>
+        <w:pStyle w:val="NoSpacing"/>
+      </w:pPr>
+    </w:p>
+    <w:p>
+      <w:pPr>
+        <w:pStyle w:val="NoSpacing"/>
+      </w:pPr>
+    </w:p>
+    <w:p>
+      <w:pPr>
+        <w:pStyle w:val="NoSpacing"/>
+      </w:pPr>
+    </w:p>
+    <w:p>
+      <w:pPr>
+        <w:pStyle w:val="NoSpacing"/>
+        <w:rPr>
+          <w:color w:val="000000"/>
+        </w:rPr>
+      </w:pPr>
+      <w:r>
+        <w:t xml:space="preserve">Engineering often requires exploration of a vast design space to identify and implement effective </w:t>
+      </w:r>
+      <w:r>
+        <w:t>solutions</w:t>
+      </w:r>
+      <w:r>
+        <w:t xml:space="preserve"> that satisfy performance or functional objectives. It is also common to use tools such as Finite Element Analysis (FEA) or Computational Fluid Dynamics (CFD), or in some cases physical experimental testing to assess performance associated with designs. In any case, these approaches are either computationally costly (</w:t>
+      </w:r>
+      <w:proofErr w:type="spellStart"/>
+      <w:r>
+        <w:t>i.e</w:t>
+      </w:r>
+      <w:proofErr w:type="spellEnd"/>
+      <w:r>
+        <w:t xml:space="preserve">, requires significant compute resource) or physically expensive (labour, materials, hardware). Assuming infinite exploration of the complete design space is naïve, and </w:t>
+      </w:r>
+      <w:r>
+        <w:t>likely</w:t>
+      </w:r>
+      <w:r>
+        <w:t xml:space="preserve"> </w:t>
+      </w:r>
+      <w:r>
+        <w:t>in</w:t>
+      </w:r>
+      <w:r>
+        <w:t>tractable for complex engineering problems</w:t>
+      </w:r>
+      <w:r>
+        <w:t xml:space="preserve">. </w:t>
+      </w:r>
+      <w:r>
+        <w:t>Numerical simulations</w:t>
+      </w:r>
+      <w:r>
+        <w:t xml:space="preserve"> are often used in place of physical testing as a more efficient way to gain performance data. However, these tools are not well suited to fast, iterative design iterations that require many design changes and consequently costly numerical simulations to be run. This loop is ubiquitous in engineering design to enable identification of an optimal solution</w:t>
+      </w:r>
+      <w:r>
+        <w:t xml:space="preserve"> and is typically complicated by </w:t>
+      </w:r>
+      <w:r>
+        <w:t xml:space="preserve">complex, </w:t>
+      </w:r>
+      <w:r>
+        <w:t>high-dimensional input data</w:t>
+      </w:r>
+      <w:r>
+        <w:t xml:space="preserve"> types</w:t>
+      </w:r>
+      <w:r>
+        <w:t xml:space="preserve"> such as unstructured meshes, voxels or points clouds that do not lend themselves to easy parametrisation. The design space can be thought of as a multidimensional representation of all design configurations each of which has an associated performance</w:t>
+      </w:r>
+      <w:r>
+        <w:t xml:space="preserve"> – in 3D, as real-world problems exist, the potential configurations for the design space is vast and suffers from the curse of dimensionality </w:t>
+      </w:r>
+      <w:sdt>
+        <w:sdtPr>
+          <w:rPr>
+            <w:color w:val="000000"/>
+          </w:rPr>
+          <w:tag w:val="MENDELEY_CITATION_v3_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"/>
+          <w:id w:val="-1973199278"/>
+          <w:placeholder>
+            <w:docPart w:val="DefaultPlaceholder_-1854013440"/>
+          </w:placeholder>
+        </w:sdtPr>
+        <w:sdtContent>
+          <w:r>
+            <w:rPr>
+              <w:color w:val="000000"/>
+            </w:rPr>
+            <w:t>[1]</w:t>
+          </w:r>
+        </w:sdtContent>
+      </w:sdt>
+      <w:r>
+        <w:rPr>
+          <w:color w:val="000000"/>
+        </w:rPr>
+        <w:t>.</w:t>
+      </w:r>
+    </w:p>
+    <w:p>
+      <w:pPr>
+        <w:pStyle w:val="NoSpacing"/>
+      </w:pPr>
+    </w:p>
+    <w:p>
+      <w:pPr>
+        <w:pStyle w:val="NoSpacing"/>
+      </w:pPr>
+      <w:r>
+        <w:t>Introduction</w:t>
+      </w:r>
+    </w:p>
+    <w:p>
+      <w:pPr>
+        <w:pStyle w:val="NoSpacing"/>
+      </w:pPr>
+    </w:p>
+    <w:p>
+      <w:pPr>
+        <w:pStyle w:val="NoSpacing"/>
+      </w:pPr>
+      <w:r>
+        <w:t xml:space="preserve"> For the likes of CFD, components are often represented as complex data formats such as unstructured meshes, voxels or point clouds. For CFD simulations, multi-million element mesh structures are not uncommon, and running complete simulations on such components can takes hours, to weeks which is unfeasibly inefficient for rapid design optimisation. Components of high complexity do not typically lend themselves to easy parameterisation and therefore the design space is not easily described concisely, rather the design space can </w:t>
+      </w:r>
+      <w:proofErr w:type="gramStart"/>
+      <w:r>
+        <w:t>thought</w:t>
+      </w:r>
+      <w:proofErr w:type="gramEnd"/>
+      <w:r>
+        <w:t xml:space="preserve"> of as a high-dimensional space where the elements of a component have the freedom to occupy all positions in space</w:t>
+      </w:r>
     </w:p>
     <w:p>
       <w:pPr>
@@ -39,7 +545,7 @@
       </w:r>
     </w:p>
     <w:sectPr>
-      <w:headerReference w:type="default" r:id="rId6"/>
+      <w:headerReference w:type="default" r:id="rId7"/>
       <w:pgSz w:w="11906" w:h="16838"/>
       <w:pgMar w:top="1440" w:right="1440" w:bottom="1440" w:left="1440" w:header="708" w:footer="708" w:gutter="0"/>
       <w:cols w:space="708"/>
@@ -1081,7 +1587,565 @@
       <w:spacing w:after="0" w:line="240" w:lineRule="auto"/>
     </w:pPr>
   </w:style>
+  <w:style w:type="character" w:styleId="PlaceholderText">
+    <w:name w:val="Placeholder Text"/>
+    <w:basedOn w:val="DefaultParagraphFont"/>
+    <w:uiPriority w:val="99"/>
+    <w:semiHidden/>
+    <w:rsid w:val="00285ADE"/>
+    <w:rPr>
+      <w:color w:val="666666"/>
+    </w:rPr>
+  </w:style>
 </w:styles>
+</file>
+
+<file path=word/glossary/document.xml><?xml version="1.0" encoding="utf-8"?>
+<w:glossaryDocument xmlns:wpc="http://schemas.microsoft.com/office/word/2010/wordprocessingCanvas" xmlns:cx="http://schemas.microsoft.com/office/drawing/2014/chartex" xmlns:cx1="http://schemas.microsoft.com/office/drawing/2015/9/8/chartex" xmlns:cx2="http://schemas.microsoft.com/office/drawing/2015/10/21/chartex" xmlns:cx3="http://schemas.microsoft.com/office/drawing/2016/5/9/chartex" xmlns:cx4="http://schemas.microsoft.com/office/drawing/2016/5/10/chartex" xmlns:cx5="http://schemas.microsoft.com/office/drawing/2016/5/11/chartex" xmlns:cx6="http://schemas.microsoft.com/office/drawing/2016/5/12/chartex" xmlns:cx7="http://schemas.microsoft.com/office/drawing/2016/5/13/chartex" xmlns:cx8="http://schemas.microsoft.com/office/drawing/2016/5/14/chartex" xmlns:mc="http://schemas.openxmlformats.org/markup-compatibility/2006" xmlns:aink="http://schemas.microsoft.com/office/drawing/2016/ink" xmlns:am3d="http://schemas.microsoft.com/office/drawing/2017/model3d" xmlns:o="urn:schemas-microsoft-com:office:office" xmlns:oel="http://schemas.microsoft.com/office/2019/extlst" xmlns:r="http://schemas.openxmlformats.org/officeDocument/2006/relationships" xmlns:m="http://schemas.openxmlformats.org/officeDocument/2006/math" xmlns:v="urn:schemas-microsoft-com:vml" xmlns:wp14="http://schemas.microsoft.com/office/word/2010/wordprocessingDrawing" xmlns:wp="http://schemas.openxmlformats.org/drawingml/2006/wordprocessingDrawing" xmlns:w10="urn:schemas-microsoft-com:office:word" xmlns:w="http://schemas.openxmlformats.org/wordprocessingml/2006/main" xmlns:w14="http://schemas.microsoft.com/office/word/2010/wordml" xmlns:w15="http://schemas.microsoft.com/office/word/2012/wordml" xmlns:w16cex="http://schemas.microsoft.com/office/word/2018/wordml/cex" xmlns:w16cid="http://schemas.microsoft.com/office/word/2016/wordml/cid" xmlns:w16="http://schemas.microsoft.com/office/word/2018/wordml" xmlns:w16du="http://schemas.microsoft.com/office/word/2023/wordml/word16du" xmlns:w16sdtdh="http://schemas.microsoft.com/office/word/2020/wordml/sdtdatahash" xmlns:w16sdtfl="http://schemas.microsoft.com/office/word/2024/wordml/sdtformatlock" xmlns:w16se="http://schemas.microsoft.com/office/word/2015/wordml/symex" xmlns:wpg="http://schemas.microsoft.com/office/word/2010/wordprocessingGroup" xmlns:wpi="http://schemas.microsoft.com/office/word/2010/wordprocessingInk" xmlns:wne="http://schemas.microsoft.com/office/word/2006/wordml" xmlns:wps="http://schemas.microsoft.com/office/word/2010/wordprocessingShape" mc:Ignorable="w14 w15 w16se w16cid w16 w16cex w16sdtdh w16sdtfl w16du wp14">
+  <w:docParts>
+    <w:docPart>
+      <w:docPartPr>
+        <w:name w:val="DefaultPlaceholder_-1854013440"/>
+        <w:category>
+          <w:name w:val="General"/>
+          <w:gallery w:val="placeholder"/>
+        </w:category>
+        <w:types>
+          <w:type w:val="bbPlcHdr"/>
+        </w:types>
+        <w:behaviors>
+          <w:behavior w:val="content"/>
+        </w:behaviors>
+        <w:guid w:val="{97CB47BD-FB66-8646-8871-70B2BE96C63A}"/>
+      </w:docPartPr>
+      <w:docPartBody>
+        <w:p>
+          <w:r>
+            <w:rPr>
+              <w:rStyle w:val="PlaceholderText"/>
+            </w:rPr>
+            <w:t>Click or tap here to enter text.</w:t>
+          </w:r>
+        </w:p>
+      </w:docPartBody>
+    </w:docPart>
+  </w:docParts>
+</w:glossaryDocument>
+</file>
+
+<file path=word/glossary/fontTable.xml><?xml version="1.0" encoding="utf-8"?>
+<w:fonts xmlns:mc="http://schemas.openxmlformats.org/markup-compatibility/2006" xmlns:r="http://schemas.openxmlformats.org/officeDocument/2006/relationships" xmlns:w="http://schemas.openxmlformats.org/wordprocessingml/2006/main" xmlns:w14="http://schemas.microsoft.com/office/word/2010/wordml" xmlns:w15="http://schemas.microsoft.com/office/word/2012/wordml" xmlns:w16cex="http://schemas.microsoft.com/office/word/2018/wordml/cex" xmlns:w16cid="http://schemas.microsoft.com/office/word/2016/wordml/cid" xmlns:w16="http://schemas.microsoft.com/office/word/2018/wordml" xmlns:w16du="http://schemas.microsoft.com/office/word/2023/wordml/word16du" xmlns:w16sdtdh="http://schemas.microsoft.com/office/word/2020/wordml/sdtdatahash" xmlns:w16sdtfl="http://schemas.microsoft.com/office/word/2024/wordml/sdtformatlock" xmlns:w16se="http://schemas.microsoft.com/office/word/2015/wordml/symex" mc:Ignorable="w14 w15 w16se w16cid w16 w16cex w16sdtdh w16sdtfl w16du">
+  <w:font w:name="Aptos">
+    <w:panose1 w:val="020B0004020202020204"/>
+    <w:charset w:val="00"/>
+    <w:family w:val="swiss"/>
+    <w:pitch w:val="variable"/>
+    <w:sig w:usb0="20000287" w:usb1="00000003" w:usb2="00000000" w:usb3="00000000" w:csb0="0000019F" w:csb1="00000000"/>
+  </w:font>
+  <w:font w:name="Times New Roman">
+    <w:panose1 w:val="02020603050405020304"/>
+    <w:charset w:val="00"/>
+    <w:family w:val="roman"/>
+    <w:pitch w:val="variable"/>
+    <w:sig w:usb0="E0002EFF" w:usb1="C000785B" w:usb2="00000009" w:usb3="00000000" w:csb0="000001FF" w:csb1="00000000"/>
+  </w:font>
+  <w:font w:name="Aptos Display">
+    <w:panose1 w:val="020B0004020202020204"/>
+    <w:charset w:val="00"/>
+    <w:family w:val="swiss"/>
+    <w:pitch w:val="variable"/>
+    <w:sig w:usb0="20000287" w:usb1="00000003" w:usb2="00000000" w:usb3="00000000" w:csb0="0000019F" w:csb1="00000000"/>
+  </w:font>
+</w:fonts>
+</file>
+
+<file path=word/glossary/settings.xml><?xml version="1.0" encoding="utf-8"?>
+<w:settings xmlns:mc="http://schemas.openxmlformats.org/markup-compatibility/2006" xmlns:o="urn:schemas-microsoft-com:office:office" xmlns:r="http://schemas.openxmlformats.org/officeDocument/2006/relationships" xmlns:m="http://schemas.openxmlformats.org/officeDocument/2006/math" xmlns:v="urn:schemas-microsoft-com:vml" xmlns:w10="urn:schemas-microsoft-com:office:word" xmlns:w="http://schemas.openxmlformats.org/wordprocessingml/2006/main" xmlns:w14="http://schemas.microsoft.com/office/word/2010/wordml" xmlns:w15="http://schemas.microsoft.com/office/word/2012/wordml" xmlns:w16cex="http://schemas.microsoft.com/office/word/2018/wordml/cex" xmlns:w16cid="http://schemas.microsoft.com/office/word/2016/wordml/cid" xmlns:w16="http://schemas.microsoft.com/office/word/2018/wordml" xmlns:w16du="http://schemas.microsoft.com/office/word/2023/wordml/word16du" xmlns:w16sdtdh="http://schemas.microsoft.com/office/word/2020/wordml/sdtdatahash" xmlns:w16sdtfl="http://schemas.microsoft.com/office/word/2024/wordml/sdtformatlock" xmlns:w16se="http://schemas.microsoft.com/office/word/2015/wordml/symex" xmlns:sl="http://schemas.openxmlformats.org/schemaLibrary/2006/main" mc:Ignorable="w14 w15 w16se w16cid w16 w16cex w16sdtdh w16sdtfl w16du">
+  <w:view w:val="normal"/>
+  <w:defaultTabStop w:val="720"/>
+  <w:characterSpacingControl w:val="doNotCompress"/>
+  <w:compat>
+    <w:useFELayout/>
+    <w:compatSetting w:name="compatibilityMode" w:uri="http://schemas.microsoft.com/office/word" w:val="15"/>
+    <w:compatSetting w:name="overrideTableStyleFontSizeAndJustification" w:uri="http://schemas.microsoft.com/office/word" w:val="1"/>
+    <w:compatSetting w:name="enableOpenTypeFeatures" w:uri="http://schemas.microsoft.com/office/word" w:val="1"/>
+    <w:compatSetting w:name="doNotFlipMirrorIndents" w:uri="http://schemas.microsoft.com/office/word" w:val="1"/>
+    <w:compatSetting w:name="differentiateMultirowTableHeaders" w:uri="http://schemas.microsoft.com/office/word" w:val="1"/>
+    <w:compatSetting w:name="useWord2013TrackBottomHyphenation" w:uri="http://schemas.microsoft.com/office/word" w:val="0"/>
+  </w:compat>
+  <w:rsids>
+    <w:rsidRoot w:val="00C2258B"/>
+    <w:rsid w:val="00101D1B"/>
+    <w:rsid w:val="00A64846"/>
+    <w:rsid w:val="00C2258B"/>
+  </w:rsids>
+  <m:mathPr>
+    <m:mathFont m:val="Cambria Math"/>
+    <m:brkBin m:val="before"/>
+    <m:brkBinSub m:val="--"/>
+    <m:smallFrac m:val="0"/>
+    <m:dispDef/>
+    <m:lMargin m:val="0"/>
+    <m:rMargin m:val="0"/>
+    <m:defJc m:val="centerGroup"/>
+    <m:wrapIndent m:val="1440"/>
+    <m:intLim m:val="subSup"/>
+    <m:naryLim m:val="undOvr"/>
+  </m:mathPr>
+  <w:themeFontLang w:val="en-GB"/>
+  <w:clrSchemeMapping w:bg1="light1" w:t1="dark1" w:bg2="light2" w:t2="dark2" w:accent1="accent1" w:accent2="accent2" w:accent3="accent3" w:accent4="accent4" w:accent5="accent5" w:accent6="accent6" w:hyperlink="hyperlink" w:followedHyperlink="followedHyperlink"/>
+  <w:decimalSymbol w:val="."/>
+  <w:listSeparator w:val=","/>
+  <w15:chartTrackingRefBased/>
+</w:settings>
+</file>
+
+<file path=word/glossary/styles.xml><?xml version="1.0" encoding="utf-8"?>
+<w:styles xmlns:mc="http://schemas.openxmlformats.org/markup-compatibility/2006" xmlns:r="http://schemas.openxmlformats.org/officeDocument/2006/relationships" xmlns:w="http://schemas.openxmlformats.org/wordprocessingml/2006/main" xmlns:w14="http://schemas.microsoft.com/office/word/2010/wordml" xmlns:w15="http://schemas.microsoft.com/office/word/2012/wordml" xmlns:w16cex="http://schemas.microsoft.com/office/word/2018/wordml/cex" xmlns:w16cid="http://schemas.microsoft.com/office/word/2016/wordml/cid" xmlns:w16="http://schemas.microsoft.com/office/word/2018/wordml" xmlns:w16du="http://schemas.microsoft.com/office/word/2023/wordml/word16du" xmlns:w16sdtdh="http://schemas.microsoft.com/office/word/2020/wordml/sdtdatahash" xmlns:w16sdtfl="http://schemas.microsoft.com/office/word/2024/wordml/sdtformatlock" xmlns:w16se="http://schemas.microsoft.com/office/word/2015/wordml/symex" mc:Ignorable="w14 w15 w16se w16cid w16 w16cex w16sdtdh w16sdtfl w16du">
+  <w:docDefaults>
+    <w:rPrDefault>
+      <w:rPr>
+        <w:rFonts w:asciiTheme="minorHAnsi" w:eastAsiaTheme="minorEastAsia" w:hAnsiTheme="minorHAnsi" w:cstheme="minorBidi"/>
+        <w:kern w:val="2"/>
+        <w:sz w:val="24"/>
+        <w:szCs w:val="24"/>
+        <w:lang w:val="en-GB" w:eastAsia="en-GB" w:bidi="ar-SA"/>
+        <w14:ligatures w14:val="standardContextual"/>
+      </w:rPr>
+    </w:rPrDefault>
+    <w:pPrDefault>
+      <w:pPr>
+        <w:spacing w:after="160" w:line="278" w:lineRule="auto"/>
+      </w:pPr>
+    </w:pPrDefault>
+  </w:docDefaults>
+  <w:latentStyles w:defLockedState="0" w:defUIPriority="99" w:defSemiHidden="0" w:defUnhideWhenUsed="0" w:defQFormat="0" w:count="376">
+    <w:lsdException w:name="Normal" w:uiPriority="0" w:qFormat="1"/>
+    <w:lsdException w:name="heading 1" w:uiPriority="9" w:qFormat="1"/>
+    <w:lsdException w:name="heading 2" w:semiHidden="1" w:uiPriority="9" w:unhideWhenUsed="1" w:qFormat="1"/>
+    <w:lsdException w:name="heading 3" w:semiHidden="1" w:uiPriority="9" w:unhideWhenUsed="1" w:qFormat="1"/>
+    <w:lsdException w:name="heading 4" w:semiHidden="1" w:uiPriority="9" w:unhideWhenUsed="1" w:qFormat="1"/>
+    <w:lsdException w:name="heading 5" w:semiHidden="1" w:uiPriority="9" w:unhideWhenUsed="1" w:qFormat="1"/>
+    <w:lsdException w:name="heading 6" w:semiHidden="1" w:uiPriority="9" w:unhideWhenUsed="1" w:qFormat="1"/>
+    <w:lsdException w:name="heading 7" w:semiHidden="1" w:uiPriority="9" w:unhideWhenUsed="1" w:qFormat="1"/>
+    <w:lsdException w:name="heading 8" w:semiHidden="1" w:uiPriority="9" w:unhideWhenUsed="1" w:qFormat="1"/>
+    <w:lsdException w:name="heading 9" w:semiHidden="1" w:uiPriority="9" w:unhideWhenUsed="1" w:qFormat="1"/>
+    <w:lsdException w:name="index 1" w:semiHidden="1" w:unhideWhenUsed="1"/>
+    <w:lsdException w:name="index 2" w:semiHidden="1" w:unhideWhenUsed="1"/>
+    <w:lsdException w:name="index 3" w:semiHidden="1" w:unhideWhenUsed="1"/>
+    <w:lsdException w:name="index 4" w:semiHidden="1" w:unhideWhenUsed="1"/>
+    <w:lsdException w:name="index 5" w:semiHidden="1" w:unhideWhenUsed="1"/>
+    <w:lsdException w:name="index 6" w:semiHidden="1" w:unhideWhenUsed="1"/>
+    <w:lsdException w:name="index 7" w:semiHidden="1" w:unhideWhenUsed="1"/>
+    <w:lsdException w:name="index 8" w:semiHidden="1" w:unhideWhenUsed="1"/>
+    <w:lsdException w:name="index 9" w:semiHidden="1" w:unhideWhenUsed="1"/>
+    <w:lsdException w:name="toc 1" w:semiHidden="1" w:uiPriority="39" w:unhideWhenUsed="1"/>
+    <w:lsdException w:name="toc 2" w:semiHidden="1" w:uiPriority="39" w:unhideWhenUsed="1"/>
+    <w:lsdException w:name="toc 3" w:semiHidden="1" w:uiPriority="39" w:unhideWhenUsed="1"/>
+    <w:lsdException w:name="toc 4" w:semiHidden="1" w:uiPriority="39" w:unhideWhenUsed="1"/>
+    <w:lsdException w:name="toc 5" w:semiHidden="1" w:uiPriority="39" w:unhideWhenUsed="1"/>
+    <w:lsdException w:name="toc 6" w:semiHidden="1" w:uiPriority="39" w:unhideWhenUsed="1"/>
+    <w:lsdException w:name="toc 7" w:semiHidden="1" w:uiPriority="39" w:unhideWhenUsed="1"/>
+    <w:lsdException w:name="toc 8" w:semiHidden="1" w:uiPriority="39" w:unhideWhenUsed="1"/>
+    <w:lsdException w:name="toc 9" w:semiHidden="1" w:uiPriority="39" w:unhideWhenUsed="1"/>
+    <w:lsdException w:name="Normal Indent" w:semiHidden="1" w:unhideWhenUsed="1"/>
+    <w:lsdException w:name="footnote text" w:semiHidden="1" w:unhideWhenUsed="1"/>
+    <w:lsdException w:name="annotation text" w:semiHidden="1" w:unhideWhenUsed="1"/>
+    <w:lsdException w:name="header" w:semiHidden="1" w:unhideWhenUsed="1"/>
+    <w:lsdException w:name="footer" w:semiHidden="1" w:unhideWhenUsed="1"/>
+    <w:lsdException w:name="index heading" w:semiHidden="1" w:unhideWhenUsed="1"/>
+    <w:lsdException w:name="caption" w:semiHidden="1" w:uiPriority="35" w:unhideWhenUsed="1" w:qFormat="1"/>
+    <w:lsdException w:name="table of figures" w:semiHidden="1" w:unhideWhenUsed="1"/>
+    <w:lsdException w:name="envelope address" w:semiHidden="1" w:unhideWhenUsed="1"/>
+    <w:lsdException w:name="envelope return" w:semiHidden="1" w:unhideWhenUsed="1"/>
+    <w:lsdException w:name="footnote reference" w:semiHidden="1" w:unhideWhenUsed="1"/>
+    <w:lsdException w:name="annotation reference" w:semiHidden="1" w:unhideWhenUsed="1"/>
+    <w:lsdException w:name="line number" w:semiHidden="1" w:unhideWhenUsed="1"/>
+    <w:lsdException w:name="page number" w:semiHidden="1" w:unhideWhenUsed="1"/>
+    <w:lsdException w:name="endnote reference" w:semiHidden="1" w:unhideWhenUsed="1"/>
+    <w:lsdException w:name="endnote text" w:semiHidden="1" w:unhideWhenUsed="1"/>
+    <w:lsdException w:name="table of authorities" w:semiHidden="1" w:unhideWhenUsed="1"/>
+    <w:lsdException w:name="macro" w:semiHidden="1" w:unhideWhenUsed="1"/>
+    <w:lsdException w:name="toa heading" w:semiHidden="1" w:unhideWhenUsed="1"/>
+    <w:lsdException w:name="List" w:semiHidden="1" w:unhideWhenUsed="1"/>
+    <w:lsdException w:name="List Bullet" w:semiHidden="1" w:unhideWhenUsed="1"/>
+    <w:lsdException w:name="List Number" w:semiHidden="1" w:unhideWhenUsed="1"/>
+    <w:lsdException w:name="List 2" w:semiHidden="1" w:unhideWhenUsed="1"/>
+    <w:lsdException w:name="List 3" w:semiHidden="1" w:unhideWhenUsed="1"/>
+    <w:lsdException w:name="List 4" w:semiHidden="1" w:unhideWhenUsed="1"/>
+    <w:lsdException w:name="List 5" w:semiHidden="1" w:unhideWhenUsed="1"/>
+    <w:lsdException w:name="List Bullet 2" w:semiHidden="1" w:unhideWhenUsed="1"/>
+    <w:lsdException w:name="List Bullet 3" w:semiHidden="1" w:unhideWhenUsed="1"/>
+    <w:lsdException w:name="List Bullet 4" w:semiHidden="1" w:unhideWhenUsed="1"/>
+    <w:lsdException w:name="List Bullet 5" w:semiHidden="1" w:unhideWhenUsed="1"/>
+    <w:lsdException w:name="List Number 2" w:semiHidden="1" w:unhideWhenUsed="1"/>
+    <w:lsdException w:name="List Number 3" w:semiHidden="1" w:unhideWhenUsed="1"/>
+    <w:lsdException w:name="List Number 4" w:semiHidden="1" w:unhideWhenUsed="1"/>
+    <w:lsdException w:name="List Number 5" w:semiHidden="1" w:unhideWhenUsed="1"/>
+    <w:lsdException w:name="Title" w:uiPriority="10" w:qFormat="1"/>
+    <w:lsdException w:name="Closing" w:semiHidden="1" w:unhideWhenUsed="1"/>
+    <w:lsdException w:name="Signature" w:semiHidden="1" w:unhideWhenUsed="1"/>
+    <w:lsdException w:name="Default Paragraph Font" w:semiHidden="1" w:uiPriority="1" w:unhideWhenUsed="1"/>
+    <w:lsdException w:name="Body Text" w:semiHidden="1" w:unhideWhenUsed="1"/>
+    <w:lsdException w:name="Body Text Indent" w:semiHidden="1" w:unhideWhenUsed="1"/>
+    <w:lsdException w:name="List Continue" w:semiHidden="1" w:unhideWhenUsed="1"/>
+    <w:lsdException w:name="List Continue 2" w:semiHidden="1" w:unhideWhenUsed="1"/>
+    <w:lsdException w:name="List Continue 3" w:semiHidden="1" w:unhideWhenUsed="1"/>
+    <w:lsdException w:name="List Continue 4" w:semiHidden="1" w:unhideWhenUsed="1"/>
+    <w:lsdException w:name="List Continue 5" w:semiHidden="1" w:unhideWhenUsed="1"/>
+    <w:lsdException w:name="Message Header" w:semiHidden="1" w:unhideWhenUsed="1"/>
+    <w:lsdException w:name="Subtitle" w:uiPriority="11" w:qFormat="1"/>
+    <w:lsdException w:name="Salutation" w:semiHidden="1" w:unhideWhenUsed="1"/>
+    <w:lsdException w:name="Date" w:semiHidden="1" w:unhideWhenUsed="1"/>
+    <w:lsdException w:name="Body Text First Indent" w:semiHidden="1" w:unhideWhenUsed="1"/>
+    <w:lsdException w:name="Body Text First Indent 2" w:semiHidden="1" w:unhideWhenUsed="1"/>
+    <w:lsdException w:name="Note Heading" w:semiHidden="1" w:unhideWhenUsed="1"/>
+    <w:lsdException w:name="Body Text 2" w:semiHidden="1" w:unhideWhenUsed="1"/>
+    <w:lsdException w:name="Body Text 3" w:semiHidden="1" w:unhideWhenUsed="1"/>
+    <w:lsdException w:name="Body Text Indent 2" w:semiHidden="1" w:unhideWhenUsed="1"/>
+    <w:lsdException w:name="Body Text Indent 3" w:semiHidden="1" w:unhideWhenUsed="1"/>
+    <w:lsdException w:name="Block Text" w:semiHidden="1" w:unhideWhenUsed="1"/>
+    <w:lsdException w:name="Hyperlink" w:semiHidden="1" w:unhideWhenUsed="1"/>
+    <w:lsdException w:name="FollowedHyperlink" w:semiHidden="1" w:unhideWhenUsed="1"/>
+    <w:lsdException w:name="Strong" w:uiPriority="22" w:qFormat="1"/>
+    <w:lsdException w:name="Emphasis" w:uiPriority="20" w:qFormat="1"/>
+    <w:lsdException w:name="Document Map" w:semiHidden="1" w:unhideWhenUsed="1"/>
+    <w:lsdException w:name="Plain Text" w:semiHidden="1" w:unhideWhenUsed="1"/>
+    <w:lsdException w:name="E-mail Signature" w:semiHidden="1" w:unhideWhenUsed="1"/>
+    <w:lsdException w:name="HTML Top of Form" w:semiHidden="1" w:unhideWhenUsed="1"/>
+    <w:lsdException w:name="HTML Bottom of Form" w:semiHidden="1" w:unhideWhenUsed="1"/>
+    <w:lsdException w:name="Normal (Web)" w:semiHidden="1" w:unhideWhenUsed="1"/>
+    <w:lsdException w:name="HTML Acronym" w:semiHidden="1" w:unhideWhenUsed="1"/>
+    <w:lsdException w:name="HTML Address" w:semiHidden="1" w:unhideWhenUsed="1"/>
+    <w:lsdException w:name="HTML Cite" w:semiHidden="1" w:unhideWhenUsed="1"/>
+    <w:lsdException w:name="HTML Code" w:semiHidden="1" w:unhideWhenUsed="1"/>
+    <w:lsdException w:name="HTML Definition" w:semiHidden="1" w:unhideWhenUsed="1"/>
+    <w:lsdException w:name="HTML Keyboard" w:semiHidden="1" w:unhideWhenUsed="1"/>
+    <w:lsdException w:name="HTML Preformatted" w:semiHidden="1" w:unhideWhenUsed="1"/>
+    <w:lsdException w:name="HTML Sample" w:semiHidden="1" w:unhideWhenUsed="1"/>
+    <w:lsdException w:name="HTML Typewriter" w:semiHidden="1" w:unhideWhenUsed="1"/>
+    <w:lsdException w:name="HTML Variable" w:semiHidden="1" w:unhideWhenUsed="1"/>
+    <w:lsdException w:name="Normal Table" w:semiHidden="1" w:unhideWhenUsed="1"/>
+    <w:lsdException w:name="annotation subject" w:semiHidden="1" w:unhideWhenUsed="1"/>
+    <w:lsdException w:name="No List" w:semiHidden="1" w:unhideWhenUsed="1"/>
+    <w:lsdException w:name="Outline List 1" w:semiHidden="1" w:unhideWhenUsed="1"/>
+    <w:lsdException w:name="Outline List 2" w:semiHidden="1" w:unhideWhenUsed="1"/>
+    <w:lsdException w:name="Outline List 3" w:semiHidden="1" w:unhideWhenUsed="1"/>
+    <w:lsdException w:name="Table Simple 1" w:semiHidden="1" w:unhideWhenUsed="1"/>
+    <w:lsdException w:name="Table Simple 2" w:semiHidden="1" w:unhideWhenUsed="1"/>
+    <w:lsdException w:name="Table Simple 3" w:semiHidden="1" w:unhideWhenUsed="1"/>
+    <w:lsdException w:name="Table Classic 1" w:semiHidden="1" w:unhideWhenUsed="1"/>
+    <w:lsdException w:name="Table Classic 2" w:semiHidden="1" w:unhideWhenUsed="1"/>
+    <w:lsdException w:name="Table Classic 3" w:semiHidden="1" w:unhideWhenUsed="1"/>
+    <w:lsdException w:name="Table Classic 4" w:semiHidden="1" w:unhideWhenUsed="1"/>
+    <w:lsdException w:name="Table Colorful 1" w:semiHidden="1" w:unhideWhenUsed="1"/>
+    <w:lsdException w:name="Table Colorful 2" w:semiHidden="1" w:unhideWhenUsed="1"/>
+    <w:lsdException w:name="Table Colorful 3" w:semiHidden="1" w:unhideWhenUsed="1"/>
+    <w:lsdException w:name="Table Columns 1" w:semiHidden="1" w:unhideWhenUsed="1"/>
+    <w:lsdException w:name="Table Columns 2" w:semiHidden="1" w:unhideWhenUsed="1"/>
+    <w:lsdException w:name="Table Columns 3" w:semiHidden="1" w:unhideWhenUsed="1"/>
+    <w:lsdException w:name="Table Columns 4" w:semiHidden="1" w:unhideWhenUsed="1"/>
+    <w:lsdException w:name="Table Columns 5" w:semiHidden="1" w:unhideWhenUsed="1"/>
+    <w:lsdException w:name="Table Grid 1" w:semiHidden="1" w:unhideWhenUsed="1"/>
+    <w:lsdException w:name="Table Grid 2" w:semiHidden="1" w:unhideWhenUsed="1"/>
+    <w:lsdException w:name="Table Grid 3" w:semiHidden="1" w:unhideWhenUsed="1"/>
+    <w:lsdException w:name="Table Grid 4" w:semiHidden="1" w:unhideWhenUsed="1"/>
+    <w:lsdException w:name="Table Grid 5" w:semiHidden="1" w:unhideWhenUsed="1"/>
+    <w:lsdException w:name="Table Grid 6" w:semiHidden="1" w:unhideWhenUsed="1"/>
+    <w:lsdException w:name="Table Grid 7" w:semiHidden="1" w:unhideWhenUsed="1"/>
+    <w:lsdException w:name="Table Grid 8" w:semiHidden="1" w:unhideWhenUsed="1"/>
+    <w:lsdException w:name="Table List 1" w:semiHidden="1" w:unhideWhenUsed="1"/>
+    <w:lsdException w:name="Table List 2" w:semiHidden="1" w:unhideWhenUsed="1"/>
+    <w:lsdException w:name="Table List 3" w:semiHidden="1" w:unhideWhenUsed="1"/>
+    <w:lsdException w:name="Table List 4" w:semiHidden="1" w:unhideWhenUsed="1"/>
+    <w:lsdException w:name="Table List 5" w:semiHidden="1" w:unhideWhenUsed="1"/>
+    <w:lsdException w:name="Table List 6" w:semiHidden="1" w:unhideWhenUsed="1"/>
+    <w:lsdException w:name="Table List 7" w:semiHidden="1" w:unhideWhenUsed="1"/>
+    <w:lsdException w:name="Table List 8" w:semiHidden="1" w:unhideWhenUsed="1"/>
+    <w:lsdException w:name="Table 3D effects 1" w:semiHidden="1" w:unhideWhenUsed="1"/>
+    <w:lsdException w:name="Table 3D effects 2" w:semiHidden="1" w:unhideWhenUsed="1"/>
+    <w:lsdException w:name="Table 3D effects 3" w:semiHidden="1" w:unhideWhenUsed="1"/>
+    <w:lsdException w:name="Table Contemporary" w:semiHidden="1" w:unhideWhenUsed="1"/>
+    <w:lsdException w:name="Table Elegant" w:semiHidden="1" w:unhideWhenUsed="1"/>
+    <w:lsdException w:name="Table Professional" w:semiHidden="1" w:unhideWhenUsed="1"/>
+    <w:lsdException w:name="Table Subtle 1" w:semiHidden="1" w:unhideWhenUsed="1"/>
+    <w:lsdException w:name="Table Subtle 2" w:semiHidden="1" w:unhideWhenUsed="1"/>
+    <w:lsdException w:name="Table Web 1" w:semiHidden="1" w:unhideWhenUsed="1"/>
+    <w:lsdException w:name="Table Web 2" w:semiHidden="1" w:unhideWhenUsed="1"/>
+    <w:lsdException w:name="Table Web 3" w:semiHidden="1" w:unhideWhenUsed="1"/>
+    <w:lsdException w:name="Balloon Text" w:semiHidden="1" w:unhideWhenUsed="1"/>
+    <w:lsdException w:name="Table Grid" w:uiPriority="39"/>
+    <w:lsdException w:name="Table Theme" w:semiHidden="1" w:unhideWhenUsed="1"/>
+    <w:lsdException w:name="Placeholder Text" w:semiHidden="1"/>
+    <w:lsdException w:name="No Spacing" w:uiPriority="1" w:qFormat="1"/>
+    <w:lsdException w:name="Light Shading" w:uiPriority="60"/>
+    <w:lsdException w:name="Light List" w:uiPriority="61"/>
+    <w:lsdException w:name="Light Grid" w:uiPriority="62"/>
+    <w:lsdException w:name="Medium Shading 1" w:uiPriority="63"/>
+    <w:lsdException w:name="Medium Shading 2" w:uiPriority="64"/>
+    <w:lsdException w:name="Medium List 1" w:uiPriority="65"/>
+    <w:lsdException w:name="Medium List 2" w:uiPriority="66"/>
+    <w:lsdException w:name="Medium Grid 1" w:uiPriority="67"/>
+    <w:lsdException w:name="Medium Grid 2" w:uiPriority="68"/>
+    <w:lsdException w:name="Medium Grid 3" w:uiPriority="69"/>
+    <w:lsdException w:name="Dark List" w:uiPriority="70"/>
+    <w:lsdException w:name="Colorful Shading" w:uiPriority="71"/>
+    <w:lsdException w:name="Colorful List" w:uiPriority="72"/>
+    <w:lsdException w:name="Colorful Grid" w:uiPriority="73"/>
+    <w:lsdException w:name="Light Shading Accent 1" w:uiPriority="60"/>
+    <w:lsdException w:name="Light List Accent 1" w:uiPriority="61"/>
+    <w:lsdException w:name="Light Grid Accent 1" w:uiPriority="62"/>
+    <w:lsdException w:name="Medium Shading 1 Accent 1" w:uiPriority="63"/>
+    <w:lsdException w:name="Medium Shading 2 Accent 1" w:uiPriority="64"/>
+    <w:lsdException w:name="Medium List 1 Accent 1" w:uiPriority="65"/>
+    <w:lsdException w:name="Revision" w:semiHidden="1"/>
+    <w:lsdException w:name="List Paragraph" w:uiPriority="34" w:qFormat="1"/>
+    <w:lsdException w:name="Quote" w:uiPriority="29" w:qFormat="1"/>
+    <w:lsdException w:name="Intense Quote" w:uiPriority="30" w:qFormat="1"/>
+    <w:lsdException w:name="Medium List 2 Accent 1" w:uiPriority="66"/>
+    <w:lsdException w:name="Medium Grid 1 Accent 1" w:uiPriority="67"/>
+    <w:lsdException w:name="Medium Grid 2 Accent 1" w:uiPriority="68"/>
+    <w:lsdException w:name="Medium Grid 3 Accent 1" w:uiPriority="69"/>
+    <w:lsdException w:name="Dark List Accent 1" w:uiPriority="70"/>
+    <w:lsdException w:name="Colorful Shading Accent 1" w:uiPriority="71"/>
+    <w:lsdException w:name="Colorful List Accent 1" w:uiPriority="72"/>
+    <w:lsdException w:name="Colorful Grid Accent 1" w:uiPriority="73"/>
+    <w:lsdException w:name="Light Shading Accent 2" w:uiPriority="60"/>
+    <w:lsdException w:name="Light List Accent 2" w:uiPriority="61"/>
+    <w:lsdException w:name="Light Grid Accent 2" w:uiPriority="62"/>
+    <w:lsdException w:name="Medium Shading 1 Accent 2" w:uiPriority="63"/>
+    <w:lsdException w:name="Medium Shading 2 Accent 2" w:uiPriority="64"/>
+    <w:lsdException w:name="Medium List 1 Accent 2" w:uiPriority="65"/>
+    <w:lsdException w:name="Medium List 2 Accent 2" w:uiPriority="66"/>
+    <w:lsdException w:name="Medium Grid 1 Accent 2" w:uiPriority="67"/>
+    <w:lsdException w:name="Medium Grid 2 Accent 2" w:uiPriority="68"/>
+    <w:lsdException w:name="Medium Grid 3 Accent 2" w:uiPriority="69"/>
+    <w:lsdException w:name="Dark List Accent 2" w:uiPriority="70"/>
+    <w:lsdException w:name="Colorful Shading Accent 2" w:uiPriority="71"/>
+    <w:lsdException w:name="Colorful List Accent 2" w:uiPriority="72"/>
+    <w:lsdException w:name="Colorful Grid Accent 2" w:uiPriority="73"/>
+    <w:lsdException w:name="Light Shading Accent 3" w:uiPriority="60"/>
+    <w:lsdException w:name="Light List Accent 3" w:uiPriority="61"/>
+    <w:lsdException w:name="Light Grid Accent 3" w:uiPriority="62"/>
+    <w:lsdException w:name="Medium Shading 1 Accent 3" w:uiPriority="63"/>
+    <w:lsdException w:name="Medium Shading 2 Accent 3" w:uiPriority="64"/>
+    <w:lsdException w:name="Medium List 1 Accent 3" w:uiPriority="65"/>
+    <w:lsdException w:name="Medium List 2 Accent 3" w:uiPriority="66"/>
+    <w:lsdException w:name="Medium Grid 1 Accent 3" w:uiPriority="67"/>
+    <w:lsdException w:name="Medium Grid 2 Accent 3" w:uiPriority="68"/>
+    <w:lsdException w:name="Medium Grid 3 Accent 3" w:uiPriority="69"/>
+    <w:lsdException w:name="Dark List Accent 3" w:uiPriority="70"/>
+    <w:lsdException w:name="Colorful Shading Accent 3" w:uiPriority="71"/>
+    <w:lsdException w:name="Colorful List Accent 3" w:uiPriority="72"/>
+    <w:lsdException w:name="Colorful Grid Accent 3" w:uiPriority="73"/>
+    <w:lsdException w:name="Light Shading Accent 4" w:uiPriority="60"/>
+    <w:lsdException w:name="Light List Accent 4" w:uiPriority="61"/>
+    <w:lsdException w:name="Light Grid Accent 4" w:uiPriority="62"/>
+    <w:lsdException w:name="Medium Shading 1 Accent 4" w:uiPriority="63"/>
+    <w:lsdException w:name="Medium Shading 2 Accent 4" w:uiPriority="64"/>
+    <w:lsdException w:name="Medium List 1 Accent 4" w:uiPriority="65"/>
+    <w:lsdException w:name="Medium List 2 Accent 4" w:uiPriority="66"/>
+    <w:lsdException w:name="Medium Grid 1 Accent 4" w:uiPriority="67"/>
+    <w:lsdException w:name="Medium Grid 2 Accent 4" w:uiPriority="68"/>
+    <w:lsdException w:name="Medium Grid 3 Accent 4" w:uiPriority="69"/>
+    <w:lsdException w:name="Dark List Accent 4" w:uiPriority="70"/>
+    <w:lsdException w:name="Colorful Shading Accent 4" w:uiPriority="71"/>
+    <w:lsdException w:name="Colorful List Accent 4" w:uiPriority="72"/>
+    <w:lsdException w:name="Colorful Grid Accent 4" w:uiPriority="73"/>
+    <w:lsdException w:name="Light Shading Accent 5" w:uiPriority="60"/>
+    <w:lsdException w:name="Light List Accent 5" w:uiPriority="61"/>
+    <w:lsdException w:name="Light Grid Accent 5" w:uiPriority="62"/>
+    <w:lsdException w:name="Medium Shading 1 Accent 5" w:uiPriority="63"/>
+    <w:lsdException w:name="Medium Shading 2 Accent 5" w:uiPriority="64"/>
+    <w:lsdException w:name="Medium List 1 Accent 5" w:uiPriority="65"/>
+    <w:lsdException w:name="Medium List 2 Accent 5" w:uiPriority="66"/>
+    <w:lsdException w:name="Medium Grid 1 Accent 5" w:uiPriority="67"/>
+    <w:lsdException w:name="Medium Grid 2 Accent 5" w:uiPriority="68"/>
+    <w:lsdException w:name="Medium Grid 3 Accent 5" w:uiPriority="69"/>
+    <w:lsdException w:name="Dark List Accent 5" w:uiPriority="70"/>
+    <w:lsdException w:name="Colorful Shading Accent 5" w:uiPriority="71"/>
+    <w:lsdException w:name="Colorful List Accent 5" w:uiPriority="72"/>
+    <w:lsdException w:name="Colorful Grid Accent 5" w:uiPriority="73"/>
+    <w:lsdException w:name="Light Shading Accent 6" w:uiPriority="60"/>
+    <w:lsdException w:name="Light List Accent 6" w:uiPriority="61"/>
+    <w:lsdException w:name="Light Grid Accent 6" w:uiPriority="62"/>
+    <w:lsdException w:name="Medium Shading 1 Accent 6" w:uiPriority="63"/>
+    <w:lsdException w:name="Medium Shading 2 Accent 6" w:uiPriority="64"/>
+    <w:lsdException w:name="Medium List 1 Accent 6" w:uiPriority="65"/>
+    <w:lsdException w:name="Medium List 2 Accent 6" w:uiPriority="66"/>
+    <w:lsdException w:name="Medium Grid 1 Accent 6" w:uiPriority="67"/>
+    <w:lsdException w:name="Medium Grid 2 Accent 6" w:uiPriority="68"/>
+    <w:lsdException w:name="Medium Grid 3 Accent 6" w:uiPriority="69"/>
+    <w:lsdException w:name="Dark List Accent 6" w:uiPriority="70"/>
+    <w:lsdException w:name="Colorful Shading Accent 6" w:uiPriority="71"/>
+    <w:lsdException w:name="Colorful List Accent 6" w:uiPriority="72"/>
+    <w:lsdException w:name="Colorful Grid Accent 6" w:uiPriority="73"/>
+    <w:lsdException w:name="Subtle Emphasis" w:uiPriority="19" w:qFormat="1"/>
+    <w:lsdException w:name="Intense Emphasis" w:uiPriority="21" w:qFormat="1"/>
+    <w:lsdException w:name="Subtle Reference" w:uiPriority="31" w:qFormat="1"/>
+    <w:lsdException w:name="Intense Reference" w:uiPriority="32" w:qFormat="1"/>
+    <w:lsdException w:name="Book Title" w:uiPriority="33" w:qFormat="1"/>
+    <w:lsdException w:name="Bibliography" w:semiHidden="1" w:uiPriority="37" w:unhideWhenUsed="1"/>
+    <w:lsdException w:name="TOC Heading" w:semiHidden="1" w:uiPriority="39" w:unhideWhenUsed="1" w:qFormat="1"/>
+    <w:lsdException w:name="Plain Table 1" w:uiPriority="41"/>
+    <w:lsdException w:name="Plain Table 2" w:uiPriority="42"/>
+    <w:lsdException w:name="Plain Table 3" w:uiPriority="43"/>
+    <w:lsdException w:name="Plain Table 4" w:uiPriority="44"/>
+    <w:lsdException w:name="Plain Table 5" w:uiPriority="45"/>
+    <w:lsdException w:name="Grid Table Light" w:uiPriority="40"/>
+    <w:lsdException w:name="Grid Table 1 Light" w:uiPriority="46"/>
+    <w:lsdException w:name="Grid Table 2" w:uiPriority="47"/>
+    <w:lsdException w:name="Grid Table 3" w:uiPriority="48"/>
+    <w:lsdException w:name="Grid Table 4" w:uiPriority="49"/>
+    <w:lsdException w:name="Grid Table 5 Dark" w:uiPriority="50"/>
+    <w:lsdException w:name="Grid Table 6 Colorful" w:uiPriority="51"/>
+    <w:lsdException w:name="Grid Table 7 Colorful" w:uiPriority="52"/>
+    <w:lsdException w:name="Grid Table 1 Light Accent 1" w:uiPriority="46"/>
+    <w:lsdException w:name="Grid Table 2 Accent 1" w:uiPriority="47"/>
+    <w:lsdException w:name="Grid Table 3 Accent 1" w:uiPriority="48"/>
+    <w:lsdException w:name="Grid Table 4 Accent 1" w:uiPriority="49"/>
+    <w:lsdException w:name="Grid Table 5 Dark Accent 1" w:uiPriority="50"/>
+    <w:lsdException w:name="Grid Table 6 Colorful Accent 1" w:uiPriority="51"/>
+    <w:lsdException w:name="Grid Table 7 Colorful Accent 1" w:uiPriority="52"/>
+    <w:lsdException w:name="Grid Table 1 Light Accent 2" w:uiPriority="46"/>
+    <w:lsdException w:name="Grid Table 2 Accent 2" w:uiPriority="47"/>
+    <w:lsdException w:name="Grid Table 3 Accent 2" w:uiPriority="48"/>
+    <w:lsdException w:name="Grid Table 4 Accent 2" w:uiPriority="49"/>
+    <w:lsdException w:name="Grid Table 5 Dark Accent 2" w:uiPriority="50"/>
+    <w:lsdException w:name="Grid Table 6 Colorful Accent 2" w:uiPriority="51"/>
+    <w:lsdException w:name="Grid Table 7 Colorful Accent 2" w:uiPriority="52"/>
+    <w:lsdException w:name="Grid Table 1 Light Accent 3" w:uiPriority="46"/>
+    <w:lsdException w:name="Grid Table 2 Accent 3" w:uiPriority="47"/>
+    <w:lsdException w:name="Grid Table 3 Accent 3" w:uiPriority="48"/>
+    <w:lsdException w:name="Grid Table 4 Accent 3" w:uiPriority="49"/>
+    <w:lsdException w:name="Grid Table 5 Dark Accent 3" w:uiPriority="50"/>
+    <w:lsdException w:name="Grid Table 6 Colorful Accent 3" w:uiPriority="51"/>
+    <w:lsdException w:name="Grid Table 7 Colorful Accent 3" w:uiPriority="52"/>
+    <w:lsdException w:name="Grid Table 1 Light Accent 4" w:uiPriority="46"/>
+    <w:lsdException w:name="Grid Table 2 Accent 4" w:uiPriority="47"/>
+    <w:lsdException w:name="Grid Table 3 Accent 4" w:uiPriority="48"/>
+    <w:lsdException w:name="Grid Table 4 Accent 4" w:uiPriority="49"/>
+    <w:lsdException w:name="Grid Table 5 Dark Accent 4" w:uiPriority="50"/>
+    <w:lsdException w:name="Grid Table 6 Colorful Accent 4" w:uiPriority="51"/>
+    <w:lsdException w:name="Grid Table 7 Colorful Accent 4" w:uiPriority="52"/>
+    <w:lsdException w:name="Grid Table 1 Light Accent 5" w:uiPriority="46"/>
+    <w:lsdException w:name="Grid Table 2 Accent 5" w:uiPriority="47"/>
+    <w:lsdException w:name="Grid Table 3 Accent 5" w:uiPriority="48"/>
+    <w:lsdException w:name="Grid Table 4 Accent 5" w:uiPriority="49"/>
+    <w:lsdException w:name="Grid Table 5 Dark Accent 5" w:uiPriority="50"/>
+    <w:lsdException w:name="Grid Table 6 Colorful Accent 5" w:uiPriority="51"/>
+    <w:lsdException w:name="Grid Table 7 Colorful Accent 5" w:uiPriority="52"/>
+    <w:lsdException w:name="Grid Table 1 Light Accent 6" w:uiPriority="46"/>
+    <w:lsdException w:name="Grid Table 2 Accent 6" w:uiPriority="47"/>
+    <w:lsdException w:name="Grid Table 3 Accent 6" w:uiPriority="48"/>
+    <w:lsdException w:name="Grid Table 4 Accent 6" w:uiPriority="49"/>
+    <w:lsdException w:name="Grid Table 5 Dark Accent 6" w:uiPriority="50"/>
+    <w:lsdException w:name="Grid Table 6 Colorful Accent 6" w:uiPriority="51"/>
+    <w:lsdException w:name="Grid Table 7 Colorful Accent 6" w:uiPriority="52"/>
+    <w:lsdException w:name="List Table 1 Light" w:uiPriority="46"/>
+    <w:lsdException w:name="List Table 2" w:uiPriority="47"/>
+    <w:lsdException w:name="List Table 3" w:uiPriority="48"/>
+    <w:lsdException w:name="List Table 4" w:uiPriority="49"/>
+    <w:lsdException w:name="List Table 5 Dark" w:uiPriority="50"/>
+    <w:lsdException w:name="List Table 6 Colorful" w:uiPriority="51"/>
+    <w:lsdException w:name="List Table 7 Colorful" w:uiPriority="52"/>
+    <w:lsdException w:name="List Table 1 Light Accent 1" w:uiPriority="46"/>
+    <w:lsdException w:name="List Table 2 Accent 1" w:uiPriority="47"/>
+    <w:lsdException w:name="List Table 3 Accent 1" w:uiPriority="48"/>
+    <w:lsdException w:name="List Table 4 Accent 1" w:uiPriority="49"/>
+    <w:lsdException w:name="List Table 5 Dark Accent 1" w:uiPriority="50"/>
+    <w:lsdException w:name="List Table 6 Colorful Accent 1" w:uiPriority="51"/>
+    <w:lsdException w:name="List Table 7 Colorful Accent 1" w:uiPriority="52"/>
+    <w:lsdException w:name="List Table 1 Light Accent 2" w:uiPriority="46"/>
+    <w:lsdException w:name="List Table 2 Accent 2" w:uiPriority="47"/>
+    <w:lsdException w:name="List Table 3 Accent 2" w:uiPriority="48"/>
+    <w:lsdException w:name="List Table 4 Accent 2" w:uiPriority="49"/>
+    <w:lsdException w:name="List Table 5 Dark Accent 2" w:uiPriority="50"/>
+    <w:lsdException w:name="List Table 6 Colorful Accent 2" w:uiPriority="51"/>
+    <w:lsdException w:name="List Table 7 Colorful Accent 2" w:uiPriority="52"/>
+    <w:lsdException w:name="List Table 1 Light Accent 3" w:uiPriority="46"/>
+    <w:lsdException w:name="List Table 2 Accent 3" w:uiPriority="47"/>
+    <w:lsdException w:name="List Table 3 Accent 3" w:uiPriority="48"/>
+    <w:lsdException w:name="List Table 4 Accent 3" w:uiPriority="49"/>
+    <w:lsdException w:name="List Table 5 Dark Accent 3" w:uiPriority="50"/>
+    <w:lsdException w:name="List Table 6 Colorful Accent 3" w:uiPriority="51"/>
+    <w:lsdException w:name="List Table 7 Colorful Accent 3" w:uiPriority="52"/>
+    <w:lsdException w:name="List Table 1 Light Accent 4" w:uiPriority="46"/>
+    <w:lsdException w:name="List Table 2 Accent 4" w:uiPriority="47"/>
+    <w:lsdException w:name="List Table 3 Accent 4" w:uiPriority="48"/>
+    <w:lsdException w:name="List Table 4 Accent 4" w:uiPriority="49"/>
+    <w:lsdException w:name="List Table 5 Dark Accent 4" w:uiPriority="50"/>
+    <w:lsdException w:name="List Table 6 Colorful Accent 4" w:uiPriority="51"/>
+    <w:lsdException w:name="List Table 7 Colorful Accent 4" w:uiPriority="52"/>
+    <w:lsdException w:name="List Table 1 Light Accent 5" w:uiPriority="46"/>
+    <w:lsdException w:name="List Table 2 Accent 5" w:uiPriority="47"/>
+    <w:lsdException w:name="List Table 3 Accent 5" w:uiPriority="48"/>
+    <w:lsdException w:name="List Table 4 Accent 5" w:uiPriority="49"/>
+    <w:lsdException w:name="List Table 5 Dark Accent 5" w:uiPriority="50"/>
+    <w:lsdException w:name="List Table 6 Colorful Accent 5" w:uiPriority="51"/>
+    <w:lsdException w:name="List Table 7 Colorful Accent 5" w:uiPriority="52"/>
+    <w:lsdException w:name="List Table 1 Light Accent 6" w:uiPriority="46"/>
+    <w:lsdException w:name="List Table 2 Accent 6" w:uiPriority="47"/>
+    <w:lsdException w:name="List Table 3 Accent 6" w:uiPriority="48"/>
+    <w:lsdException w:name="List Table 4 Accent 6" w:uiPriority="49"/>
+    <w:lsdException w:name="List Table 5 Dark Accent 6" w:uiPriority="50"/>
+    <w:lsdException w:name="List Table 6 Colorful Accent 6" w:uiPriority="51"/>
+    <w:lsdException w:name="List Table 7 Colorful Accent 6" w:uiPriority="52"/>
+    <w:lsdException w:name="Mention" w:semiHidden="1" w:unhideWhenUsed="1"/>
+    <w:lsdException w:name="Smart Hyperlink" w:semiHidden="1" w:unhideWhenUsed="1"/>
+    <w:lsdException w:name="Hashtag" w:semiHidden="1" w:unhideWhenUsed="1"/>
+    <w:lsdException w:name="Unresolved Mention" w:semiHidden="1" w:unhideWhenUsed="1"/>
+    <w:lsdException w:name="Smart Link" w:semiHidden="1" w:unhideWhenUsed="1"/>
+  </w:latentStyles>
+  <w:style w:type="paragraph" w:default="1" w:styleId="Normal">
+    <w:name w:val="Normal"/>
+    <w:qFormat/>
+  </w:style>
+  <w:style w:type="character" w:default="1" w:styleId="DefaultParagraphFont">
+    <w:name w:val="Default Paragraph Font"/>
+    <w:uiPriority w:val="1"/>
+    <w:semiHidden/>
+    <w:unhideWhenUsed/>
+  </w:style>
+  <w:style w:type="table" w:default="1" w:styleId="TableNormal">
+    <w:name w:val="Normal Table"/>
+    <w:uiPriority w:val="99"/>
+    <w:semiHidden/>
+    <w:unhideWhenUsed/>
+    <w:tblPr>
+      <w:tblInd w:w="0" w:type="dxa"/>
+      <w:tblCellMar>
+        <w:top w:w="0" w:type="dxa"/>
+        <w:left w:w="108" w:type="dxa"/>
+        <w:bottom w:w="0" w:type="dxa"/>
+        <w:right w:w="108" w:type="dxa"/>
+      </w:tblCellMar>
+    </w:tblPr>
+  </w:style>
+  <w:style w:type="numbering" w:default="1" w:styleId="NoList">
+    <w:name w:val="No List"/>
+    <w:uiPriority w:val="99"/>
+    <w:semiHidden/>
+    <w:unhideWhenUsed/>
+  </w:style>
+  <w:style w:type="character" w:styleId="PlaceholderText">
+    <w:name w:val="Placeholder Text"/>
+    <w:basedOn w:val="DefaultParagraphFont"/>
+    <w:uiPriority w:val="99"/>
+    <w:semiHidden/>
+    <w:rsid w:val="00C2258B"/>
+    <w:rPr>
+      <w:color w:val="666666"/>
+    </w:rPr>
+  </w:style>
+</w:styles>
+</file>
+
+<file path=word/glossary/webSettings.xml><?xml version="1.0" encoding="utf-8"?>
+<w:webSettings xmlns:mc="http://schemas.openxmlformats.org/markup-compatibility/2006" xmlns:r="http://schemas.openxmlformats.org/officeDocument/2006/relationships" xmlns:w="http://schemas.openxmlformats.org/wordprocessingml/2006/main" xmlns:w14="http://schemas.microsoft.com/office/word/2010/wordml" xmlns:w15="http://schemas.microsoft.com/office/word/2012/wordml" xmlns:w16cex="http://schemas.microsoft.com/office/word/2018/wordml/cex" xmlns:w16cid="http://schemas.microsoft.com/office/word/2016/wordml/cid" xmlns:w16="http://schemas.microsoft.com/office/word/2018/wordml" xmlns:w16du="http://schemas.microsoft.com/office/word/2023/wordml/word16du" xmlns:w16sdtdh="http://schemas.microsoft.com/office/word/2020/wordml/sdtdatahash" xmlns:w16sdtfl="http://schemas.microsoft.com/office/word/2024/wordml/sdtformatlock" xmlns:w16se="http://schemas.microsoft.com/office/word/2015/wordml/symex" mc:Ignorable="w14 w15 w16se w16cid w16 w16cex w16sdtdh w16sdtfl w16du">
+  <w:optimizeForBrowser/>
+  <w:allowPNG/>
+</w:webSettings>
 </file>
 
 <file path=word/theme/theme1.xml><?xml version="1.0" encoding="utf-8"?>
@@ -1397,4 +2461,40 @@
     </a:ext>
   </a:extLst>
 </a:theme>
+</file>
+
+<file path=word/webextensions/taskpanes.xml><?xml version="1.0" encoding="utf-8"?>
+<wetp:taskpanes xmlns:wetp="http://schemas.microsoft.com/office/webextensions/taskpanes/2010/11">
+  <wetp:taskpane dockstate="right" visibility="0" width="350" row="0">
+    <wetp:webextensionref xmlns:r="http://schemas.openxmlformats.org/officeDocument/2006/relationships" r:id="rId1"/>
+  </wetp:taskpane>
+</wetp:taskpanes>
+</file>
+
+<file path=word/webextensions/webextension1.xml><?xml version="1.0" encoding="utf-8"?>
+<we:webextension xmlns:we="http://schemas.microsoft.com/office/webextensions/webextension/2010/11" id="{A382C324-C4F2-3A40-AB93-8F16FE567824}">
+  <we:reference id="wa104382081" version="1.55.1.0" store="en-US" storeType="OMEX"/>
+  <we:alternateReferences>
+    <we:reference id="WA104382081" version="1.55.1.0" store="" storeType="OMEX"/>
+  </we:alternateReferences>
+  <we:properties>
+    <we:property name="MENDELEY_CITATIONS" value="[{&quot;citationID&quot;:&quot;MENDELEY_CITATION_2f53babc-25da-4eb3-886e-62df25763db4&quot;,&quot;properties&quot;:{&quot;noteIndex&quot;:0},&quot;isEdited&quot;:false,&quot;manualOverride&quot;:{&quot;isManuallyOverridden&quot;:false,&quot;citeprocText&quot;:&quot;[1]&quot;,&quot;manualOverrideText&quot;:&quot;&quot;},&quot;citationTag&quot;:&quot;MENDELEY_CITATION_v3_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&quot;,&quot;citationItems&quot;:[{&quot;id&quot;:&quot;74d1faf6-52c4-39b1-be46-e3aacd97565e&quot;,&quot;itemData&quot;:{&quot;type&quot;:&quot;article-journal&quot;,&quot;id&quot;:&quot;74d1faf6-52c4-39b1-be46-e3aacd97565e&quot;,&quot;title&quot;:&quot;Curse of Dimensionality&quot;,&quot;groupId&quot;:&quot;90c46827-245d-3eab-9aa2-bf43efeb5125&quot;,&quot;author&quot;:[{&quot;family&quot;:&quot;Keogh&quot;,&quot;given&quot;:&quot;Eamonn&quot;,&quot;parse-names&quot;:false,&quot;dropping-particle&quot;:&quot;&quot;,&quot;non-dropping-particle&quot;:&quot;&quot;},{&quot;family&quot;:&quot;Mueen&quot;,&quot;given&quot;:&quot;Abdullah&quot;,&quot;parse-names&quot;:false,&quot;dropping-particle&quot;:&quot;&quot;,&quot;non-dropping-particle&quot;:&quot;&quot;}],&quot;container-title&quot;:&quot;Encyclopedia of Machine Learning and Data Mining&quot;,&quot;accessed&quot;:{&quot;date-parts&quot;:[[2025,3,12]]},&quot;DOI&quot;:&quot;10.1007/978-1-4899-7687-1_192&quot;,&quot;ISBN&quot;:&quot;978-1-4899-7687-1&quot;,&quot;URL&quot;:&quot;https://link.springer.com/referenceworkentry/10.1007/978-1-4899-7687-1_192&quot;,&quot;issued&quot;:{&quot;date-parts&quot;:[[2017]]},&quot;page&quot;:&quot;314-315&quot;,&quot;abstract&quot;:&quot;The importance of school readiness to both the future of an individual child and society as a whole has given rise to several state-specific indexes designed to measure county-level risk for starting school unprepared to learn. One such index is the Oklahoma School Readiness Risk Index (OK SRRI), comprised of indicators known to be associated with poor school readiness. Among several indicators considered for the index, the final set was determined on the basis of multivariate statistical methods. Selected indicators related to race/ethnicity, family structure and economics, and child maltreatment. No health-related indicators were included.    A limitation of indexes is that there are no agreed-upon best methods or established theoretical framework of measurement for their construction, which makes indexes subject to specification error. Many indexes are developed using reflective measurement models, which assume indicators reflect a unidimensional latent construct. Indexes, however, follow formative measurement models in which indicators define a multidimensional construct. The use of an erroneous measurement model has considerable implications for policy and resource allocation decisions.    This study examined the sensitivity of the OK SRRI to changes to the indicator set. An alternate index was created that reduced the number of racial/ethnic indicators and included those related to health, such as low birth weight. Indicator selection was guided by a theoretical framework based on transactional/ecological and cumulative risk models of child development, as well as assumptions of formative measurement models. Nearly one-third of Oklahoma's counties experienced considerable shifts in rank from the original to the alternate index. Most increases occurred for counties with high rates on at least one health indicator, while many decreases were among counties with high rates on multiple racial/ethnic-related indicators.    This study demonstrated that changes to the indicator set can change the meaning of a construct, which underscores the significance of the indicator selection process. Given the political nature of indexes, it is imperative that those with a stake in the outcomes be included in these processes. As most indexes related to social constructs are intended to inform policy and resource decision-making, this study has important implications for the field of index construction.&quot;,&quot;publisher&quot;:&quot;Springer, Boston, MA&quot;},&quot;isTemporary&quot;:false,&quot;suppress-author&quot;:false,&quot;composite&quot;:false,&quot;author-only&quot;:false}]}]"/>
+    <we:property name="MENDELEY_CITATIONS_LOCALE_CODE" value="&quot;en-US&quot;"/>
+    <we:property name="MENDELEY_CITATIONS_STYLE" value="{&quot;id&quot;:&quot;https://www.zotero.org/styles/association-for-computing-machinery&quot;,&quot;title&quot;:&quot;Association for Computing Machinery&quot;,&quot;format&quot;:&quot;numeric&quot;,&quot;defaultLocale&quot;:&quot;en-US&quot;,&quot;isLocaleCodeValid&quot;:true}"/>
+  </we:properties>
+  <we:bindings/>
+  <we:snapshot xmlns:r="http://schemas.openxmlformats.org/officeDocument/2006/relationships"/>
+</we:webextension>
+</file>
+
+<file path=customXml/item1.xml><?xml version="1.0" encoding="utf-8"?>
+<b:Sources xmlns:b="http://schemas.openxmlformats.org/officeDocument/2006/bibliography" xmlns="http://schemas.openxmlformats.org/officeDocument/2006/bibliography" SelectedStyle="/APASixthEditionOfficeOnline.xsl" StyleName="APA" Version="6"/>
+</file>
+
+<file path=customXml/itemProps1.xml><?xml version="1.0" encoding="utf-8"?>
+<ds:datastoreItem xmlns:ds="http://schemas.openxmlformats.org/officeDocument/2006/customXml" ds:itemID="{F36C120F-DFD2-9D4C-8DD3-F05D182F924E}">
+  <ds:schemaRefs>
+    <ds:schemaRef ds:uri="http://schemas.openxmlformats.org/officeDocument/2006/bibliography"/>
+  </ds:schemaRefs>
+</ds:datastoreItem>
 </file>
</xml_diff>

<commit_message>
added noise to shape formation
</commit_message>
<xml_diff>
--- a/07-reports/jhellewell_litreview.docx
+++ b/07-reports/jhellewell_litreview.docx
@@ -77,7 +77,15 @@
         <w:t xml:space="preserve">are used </w:t>
       </w:r>
       <w:r>
-        <w:t xml:space="preserve">to provide performance data associated with engineering designs (e.g lift performance for an </w:t>
+        <w:t>to provide performance data associated with engineering designs (</w:t>
+      </w:r>
+      <w:proofErr w:type="spellStart"/>
+      <w:r>
+        <w:t>e.g</w:t>
+      </w:r>
+      <w:proofErr w:type="spellEnd"/>
+      <w:r>
+        <w:t xml:space="preserve"> lift performance for an </w:t>
       </w:r>
       <w:r>
         <w:t>aerofoil</w:t>
@@ -265,15 +273,6 @@
           <w:bCs/>
         </w:rPr>
       </w:pPr>
-    </w:p>
-    <w:p>
-      <w:pPr>
-        <w:pStyle w:val="NoSpacing"/>
-        <w:rPr>
-          <w:b/>
-          <w:bCs/>
-        </w:rPr>
-      </w:pPr>
       <w:r>
         <w:rPr>
           <w:b/>
@@ -299,19 +298,9 @@
       <w:pPr>
         <w:pStyle w:val="NoSpacing"/>
       </w:pPr>
-    </w:p>
-    <w:p>
-      <w:pPr>
-        <w:pStyle w:val="NoSpacing"/>
-      </w:pPr>
       <w:r>
         <w:t>Design Optimisation</w:t>
       </w:r>
-    </w:p>
-    <w:p>
-      <w:pPr>
-        <w:pStyle w:val="NoSpacing"/>
-      </w:pPr>
     </w:p>
     <w:p>
       <w:pPr>
@@ -329,11 +318,6 @@
       <w:r>
         <w:t>Geometry Representations</w:t>
       </w:r>
-    </w:p>
-    <w:p>
-      <w:pPr>
-        <w:pStyle w:val="NoSpacing"/>
-      </w:pPr>
     </w:p>
     <w:p>
       <w:pPr>
@@ -387,6 +371,7 @@
           <w:b/>
           <w:bCs/>
         </w:rPr>
+        <w:lastRenderedPageBreak/>
         <w:t>Discussions</w:t>
       </w:r>
     </w:p>
@@ -424,7 +409,15 @@
         <w:t>solutions</w:t>
       </w:r>
       <w:r>
-        <w:t xml:space="preserve"> that satisfy performance or functional objectives. It is also common to use tools such as Finite Element Analysis (FEA) or Computational Fluid Dynamics (CFD), or in some cases physical experimental testing to assess performance associated with designs. In any case, these approaches are either computationally costly (i.e, requires significant compute resource) or physically expensive (labour, materials, hardware). Assuming infinite exploration of the complete design space is naïve, and </w:t>
+        <w:t xml:space="preserve"> that satisfy performance or functional objectives. It is also common to use tools such as Finite Element Analysis (FEA) or Computational Fluid Dynamics (CFD), or in some cases physical experimental testing to assess performance associated with designs. In any case, these approaches are either computationally costly (</w:t>
+      </w:r>
+      <w:proofErr w:type="spellStart"/>
+      <w:r>
+        <w:t>i.e</w:t>
+      </w:r>
+      <w:proofErr w:type="spellEnd"/>
+      <w:r>
+        <w:t xml:space="preserve">, requires significant compute resource) or physically expensive (labour, materials, hardware). Assuming infinite exploration of the complete design space is naïve, and </w:t>
       </w:r>
       <w:r>
         <w:t>likely</w:t>
@@ -515,7 +508,15 @@
         <w:pStyle w:val="NoSpacing"/>
       </w:pPr>
       <w:r>
-        <w:t xml:space="preserve"> For the likes of CFD, components are often represented as complex data formats such as unstructured meshes, voxels or point clouds. For CFD simulations, multi-million element mesh structures are not uncommon, and running complete simulations on such components can takes hours, to weeks which is unfeasibly inefficient for rapid design optimisation. Components of high complexity do not typically lend themselves to easy parameterisation and therefore the design space is not easily described concisely, rather the design space can thought of as a high-dimensional space where the elements of a component have the freedom to occupy all positions in space</w:t>
+        <w:t xml:space="preserve"> For the likes of CFD, components are often represented as complex data formats such as unstructured meshes, voxels or point clouds. For CFD simulations, multi-million element mesh structures are not uncommon, and running complete simulations on such components can takes hours, to weeks which is unfeasibly inefficient for rapid design optimisation. Components of high complexity do not typically lend themselves to easy parameterisation and therefore the design space is not easily described concisely, rather the design space can </w:t>
+      </w:r>
+      <w:proofErr w:type="gramStart"/>
+      <w:r>
+        <w:t>thought</w:t>
+      </w:r>
+      <w:proofErr w:type="gramEnd"/>
+      <w:r>
+        <w:t xml:space="preserve"> of as a high-dimensional space where the elements of a component have the freedom to occupy all positions in space</w:t>
       </w:r>
     </w:p>
     <w:p>
@@ -1662,9 +1663,12 @@
   </w:compat>
   <w:rsids>
     <w:rsidRoot w:val="00C2258B"/>
+    <w:rsid w:val="001E2B24"/>
     <w:rsid w:val="00A4633E"/>
     <w:rsid w:val="00A64846"/>
+    <w:rsid w:val="00A65145"/>
     <w:rsid w:val="00C2258B"/>
+    <w:rsid w:val="00E83FAF"/>
   </w:rsids>
   <m:mathPr>
     <m:mathFont m:val="Cambria Math"/>

</xml_diff>